<commit_message>
Made changes to file reading for the changes to the heuristics csv
</commit_message>
<xml_diff>
--- a/HW #2.docx
+++ b/HW #2.docx
@@ -443,7 +443,29 @@
           <w:szCs w:val="17"/>
           <w:lang w:eastAsia="en-US"/>
         </w:rPr>
-        <w:t xml:space="preserve">. This means that you should not rely on any packages for the implementation for either algorithm. </w:t>
+        <w:t xml:space="preserve">. This means that you should not rely on any packages for the implementation </w:t>
+      </w:r>
+      <w:proofErr w:type="gramStart"/>
+      <w:r>
+        <w:rPr>
+          <w:rFonts w:ascii="Verdana" w:hAnsi="Verdana" w:cs="Times New Roman"/>
+          <w:color w:val="000000"/>
+          <w:sz w:val="17"/>
+          <w:szCs w:val="17"/>
+          <w:lang w:eastAsia="en-US"/>
+        </w:rPr>
+        <w:t>for</w:t>
+      </w:r>
+      <w:proofErr w:type="gramEnd"/>
+      <w:r>
+        <w:rPr>
+          <w:rFonts w:ascii="Verdana" w:hAnsi="Verdana" w:cs="Times New Roman"/>
+          <w:color w:val="000000"/>
+          <w:sz w:val="17"/>
+          <w:szCs w:val="17"/>
+          <w:lang w:eastAsia="en-US"/>
+        </w:rPr>
+        <w:t xml:space="preserve"> either algorithm. </w:t>
       </w:r>
       <w:r>
         <w:rPr>
@@ -591,7 +613,27 @@
           <w:szCs w:val="17"/>
           <w:lang w:eastAsia="en-US"/>
         </w:rPr>
-        <w:t xml:space="preserve"> which contains the list of all edges and their weights. You should be able to infer the structure of the graph from this file. Your program should also read in a file of heuristic values, “minCosts.csv”.</w:t>
+        <w:t xml:space="preserve"> which contains the list of all edges and their weights. You should be able to infer the structure of the graph from this file. Your program should also read in a file of heuristic values, “</w:t>
+      </w:r>
+      <w:r>
+        <w:rPr>
+          <w:rFonts w:ascii="Verdana" w:hAnsi="Verdana" w:cs="Times New Roman"/>
+          <w:color w:val="000000"/>
+          <w:sz w:val="17"/>
+          <w:szCs w:val="17"/>
+          <w:lang w:eastAsia="en-US"/>
+        </w:rPr>
+        <w:t>h</w:t>
+      </w:r>
+      <w:r>
+        <w:rPr>
+          <w:rFonts w:ascii="Verdana" w:hAnsi="Verdana" w:cs="Times New Roman"/>
+          <w:color w:val="000000"/>
+          <w:sz w:val="17"/>
+          <w:szCs w:val="17"/>
+          <w:lang w:eastAsia="en-US"/>
+        </w:rPr>
+        <w:t>Costs.csv”.</w:t>
       </w:r>
     </w:p>
     <w:p>
@@ -625,49 +667,47 @@
           <w:szCs w:val="17"/>
           <w:lang w:eastAsia="en-US"/>
         </w:rPr>
-        <w:t xml:space="preserve">I have also generated a file of heuristics for all nodes to all other nodes. The heuristic for this problem is the smallest edge cost found in the least expensive path from </w:t>
-      </w:r>
-      <w:r>
-        <w:rPr>
-          <w:rFonts w:ascii="Verdana" w:hAnsi="Verdana" w:cs="Times New Roman"/>
-          <w:i/>
-          <w:color w:val="000000"/>
-          <w:sz w:val="17"/>
-          <w:szCs w:val="17"/>
-          <w:lang w:eastAsia="en-US"/>
-        </w:rPr>
-        <w:t>i</w:t>
-      </w:r>
-      <w:r>
-        <w:rPr>
-          <w:rFonts w:ascii="Verdana" w:hAnsi="Verdana" w:cs="Times New Roman"/>
-          <w:color w:val="000000"/>
-          <w:sz w:val="17"/>
-          <w:szCs w:val="17"/>
-          <w:lang w:eastAsia="en-US"/>
-        </w:rPr>
-        <w:t xml:space="preserve"> to </w:t>
-      </w:r>
-      <w:r>
-        <w:rPr>
-          <w:rFonts w:ascii="Verdana" w:hAnsi="Verdana" w:cs="Times New Roman"/>
-          <w:i/>
-          <w:color w:val="000000"/>
-          <w:sz w:val="17"/>
-          <w:szCs w:val="17"/>
-          <w:lang w:eastAsia="en-US"/>
-        </w:rPr>
-        <w:t>j</w:t>
-      </w:r>
-      <w:r>
-        <w:rPr>
-          <w:rFonts w:ascii="Verdana" w:hAnsi="Verdana" w:cs="Times New Roman"/>
-          <w:color w:val="000000"/>
-          <w:sz w:val="17"/>
-          <w:szCs w:val="17"/>
-          <w:lang w:eastAsia="en-US"/>
-        </w:rPr>
-        <w:t xml:space="preserve">. Notice that the heuristic for node1 to node2 is included, but not node2 to node1. That is because they will have the same value. </w:t>
+        <w:t xml:space="preserve">I have also generated a file of heuristics for all nodes to all other nodes. The heuristic for this problem is the </w:t>
+      </w:r>
+      <w:r>
+        <w:rPr>
+          <w:rFonts w:ascii="Verdana" w:hAnsi="Verdana" w:cs="Times New Roman"/>
+          <w:color w:val="000000"/>
+          <w:sz w:val="17"/>
+          <w:szCs w:val="17"/>
+          <w:lang w:eastAsia="en-US"/>
+        </w:rPr>
+        <w:t xml:space="preserve">averages of the </w:t>
+      </w:r>
+      <w:r>
+        <w:rPr>
+          <w:rFonts w:ascii="Verdana" w:hAnsi="Verdana" w:cs="Times New Roman"/>
+          <w:color w:val="000000"/>
+          <w:sz w:val="17"/>
+          <w:szCs w:val="17"/>
+          <w:lang w:eastAsia="en-US"/>
+        </w:rPr>
+        <w:t>smallest edge cost</w:t>
+      </w:r>
+      <w:r>
+        <w:rPr>
+          <w:rFonts w:ascii="Verdana" w:hAnsi="Verdana" w:cs="Times New Roman"/>
+          <w:color w:val="000000"/>
+          <w:sz w:val="17"/>
+          <w:szCs w:val="17"/>
+          <w:lang w:eastAsia="en-US"/>
+        </w:rPr>
+        <w:t xml:space="preserve">s for any two nodes in the graph. </w:t>
+      </w:r>
+      <w:r>
+        <w:rPr>
+          <w:rFonts w:ascii="Verdana" w:hAnsi="Verdana" w:cs="Times New Roman"/>
+          <w:color w:val="000000"/>
+          <w:sz w:val="17"/>
+          <w:szCs w:val="17"/>
+          <w:lang w:eastAsia="en-US"/>
+        </w:rPr>
+        <w:t xml:space="preserve">Notice that the heuristic for node1 to node2 is included, but not node2 to node1. That is because they will have the same value. </w:t>
       </w:r>
     </w:p>
     <w:p>
@@ -701,7 +741,27 @@
           <w:szCs w:val="17"/>
           <w:lang w:eastAsia="en-US"/>
         </w:rPr>
-        <w:t xml:space="preserve">You program should prompt the user for the name of the file, which you can assume lives in the local directory. </w:t>
+        <w:t>You</w:t>
+      </w:r>
+      <w:r>
+        <w:rPr>
+          <w:rFonts w:ascii="Verdana" w:hAnsi="Verdana" w:cs="Times New Roman"/>
+          <w:color w:val="000000"/>
+          <w:sz w:val="17"/>
+          <w:szCs w:val="17"/>
+          <w:lang w:eastAsia="en-US"/>
+        </w:rPr>
+        <w:t>r</w:t>
+      </w:r>
+      <w:r>
+        <w:rPr>
+          <w:rFonts w:ascii="Verdana" w:hAnsi="Verdana" w:cs="Times New Roman"/>
+          <w:color w:val="000000"/>
+          <w:sz w:val="17"/>
+          <w:szCs w:val="17"/>
+          <w:lang w:eastAsia="en-US"/>
+        </w:rPr>
+        <w:t xml:space="preserve"> program should prompt the user for the name of the file, which you can assume lives in the local directory. </w:t>
       </w:r>
       <w:r>
         <w:rPr>
@@ -904,7 +964,17 @@
           <w:szCs w:val="17"/>
           <w:lang w:eastAsia="en-US"/>
         </w:rPr>
-        <w:t>minCosts.csv</w:t>
+        <w:t>h</w:t>
+      </w:r>
+      <w:r>
+        <w:rPr>
+          <w:rFonts w:ascii="Courier New" w:hAnsi="Courier New" w:cs="Courier New"/>
+          <w:color w:val="000000"/>
+          <w:sz w:val="17"/>
+          <w:szCs w:val="17"/>
+          <w:lang w:eastAsia="en-US"/>
+        </w:rPr>
+        <w:t>Costs.csv</w:t>
       </w:r>
     </w:p>
     <w:p>
@@ -928,6 +998,7 @@
         </w:rPr>
         <w:t xml:space="preserve">Start node (1 – 200): </w:t>
       </w:r>
+      <w:proofErr w:type="gramStart"/>
       <w:r>
         <w:rPr>
           <w:rFonts w:ascii="Courier New" w:hAnsi="Courier New" w:cs="Courier New"/>
@@ -939,6 +1010,7 @@
         </w:rPr>
         <w:t>123</w:t>
       </w:r>
+      <w:proofErr w:type="gramEnd"/>
     </w:p>
     <w:p>
       <w:pPr>
@@ -1539,7 +1611,31 @@
           <w:szCs w:val="17"/>
           <w:lang w:eastAsia="en-US"/>
         </w:rPr>
-        <w:t>You may use Java</w:t>
+        <w:t xml:space="preserve">You </w:t>
+      </w:r>
+      <w:proofErr w:type="gramStart"/>
+      <w:r>
+        <w:rPr>
+          <w:rFonts w:ascii="Verdana" w:hAnsi="Verdana" w:cs="Times New Roman"/>
+          <w:bCs/>
+          <w:color w:val="000000"/>
+          <w:sz w:val="17"/>
+          <w:szCs w:val="17"/>
+          <w:lang w:eastAsia="en-US"/>
+        </w:rPr>
+        <w:t>may</w:t>
+      </w:r>
+      <w:proofErr w:type="gramEnd"/>
+      <w:r>
+        <w:rPr>
+          <w:rFonts w:ascii="Verdana" w:hAnsi="Verdana" w:cs="Times New Roman"/>
+          <w:bCs/>
+          <w:color w:val="000000"/>
+          <w:sz w:val="17"/>
+          <w:szCs w:val="17"/>
+          <w:lang w:eastAsia="en-US"/>
+        </w:rPr>
+        <w:t xml:space="preserve"> use Java</w:t>
       </w:r>
       <w:r>
         <w:rPr>
@@ -1695,26 +1791,48 @@
           <w:szCs w:val="17"/>
           <w:lang w:eastAsia="en-US"/>
         </w:rPr>
-        <w:t xml:space="preserve">In addition to A*, you may also implement IDA*. The output for IDA* should show when the limit cost increases to demonstrate the deepening process. </w:t>
-      </w:r>
-    </w:p>
-    <w:p>
-      <w:pPr>
-        <w:ind w:firstLine="0"/>
-        <w:rPr>
-          <w:rFonts w:ascii="Verdana" w:hAnsi="Verdana" w:cs="Times New Roman"/>
-          <w:bCs/>
-          <w:color w:val="000000"/>
-          <w:sz w:val="17"/>
-          <w:szCs w:val="17"/>
-          <w:lang w:eastAsia="en-US"/>
-        </w:rPr>
-      </w:pPr>
-    </w:p>
-    <w:p>
-      <w:pPr>
-        <w:shd w:val="clear" w:color="auto" w:fill="BFBFBF" w:themeFill="background1" w:themeFillShade="BF"/>
-        <w:spacing w:line="276" w:lineRule="auto"/>
+        <w:t xml:space="preserve">In addition to A*, you may also implement IDA*. The output for IDA* should show when the </w:t>
+      </w:r>
+      <w:proofErr w:type="gramStart"/>
+      <w:r>
+        <w:rPr>
+          <w:rFonts w:ascii="Verdana" w:hAnsi="Verdana" w:cs="Times New Roman"/>
+          <w:bCs/>
+          <w:color w:val="000000"/>
+          <w:sz w:val="17"/>
+          <w:szCs w:val="17"/>
+          <w:lang w:eastAsia="en-US"/>
+        </w:rPr>
+        <w:t>limit</w:t>
+      </w:r>
+      <w:proofErr w:type="gramEnd"/>
+      <w:r>
+        <w:rPr>
+          <w:rFonts w:ascii="Verdana" w:hAnsi="Verdana" w:cs="Times New Roman"/>
+          <w:bCs/>
+          <w:color w:val="000000"/>
+          <w:sz w:val="17"/>
+          <w:szCs w:val="17"/>
+          <w:lang w:eastAsia="en-US"/>
+        </w:rPr>
+        <w:t xml:space="preserve"> cost increases to demonstrate the deepening process. </w:t>
+      </w:r>
+    </w:p>
+    <w:p>
+      <w:pPr>
+        <w:ind w:firstLine="0"/>
+        <w:rPr>
+          <w:rFonts w:ascii="Verdana" w:hAnsi="Verdana" w:cs="Times New Roman"/>
+          <w:bCs/>
+          <w:color w:val="000000"/>
+          <w:sz w:val="17"/>
+          <w:szCs w:val="17"/>
+          <w:lang w:eastAsia="en-US"/>
+        </w:rPr>
+      </w:pPr>
+    </w:p>
+    <w:p>
+      <w:pPr>
         <w:ind w:firstLine="0"/>
         <w:rPr>
           <w:rFonts w:ascii="Verdana" w:hAnsi="Verdana"/>
@@ -1728,456 +1846,322 @@
       <w:r>
         <w:rPr>
           <w:rFonts w:ascii="Verdana" w:hAnsi="Verdana"/>
-          <w:color w:val="000000"/>
-          <w:sz w:val="17"/>
-          <w:szCs w:val="17"/>
-        </w:rPr>
-        <w:t>Remember that Homework Assignments are individual assignments.</w:t>
-      </w:r>
-    </w:p>
-    <w:p>
-      <w:pPr>
-        <w:shd w:val="clear" w:color="auto" w:fill="BFBFBF" w:themeFill="background1" w:themeFillShade="BF"/>
-        <w:spacing w:line="276" w:lineRule="auto"/>
+          <w:b/>
+          <w:bCs/>
+          <w:color w:val="000000"/>
+          <w:sz w:val="17"/>
+          <w:szCs w:val="17"/>
+        </w:rPr>
+        <w:t>Group Work</w:t>
+      </w:r>
+    </w:p>
+    <w:p>
+      <w:pPr>
+        <w:spacing w:after="100" w:afterAutospacing="1"/>
         <w:ind w:firstLine="0"/>
         <w:rPr>
           <w:rFonts w:ascii="Verdana" w:hAnsi="Verdana"/>
+          <w:color w:val="000000"/>
+          <w:sz w:val="17"/>
+          <w:szCs w:val="17"/>
+        </w:rPr>
+      </w:pPr>
+      <w:r>
+        <w:rPr>
+          <w:rFonts w:ascii="Verdana" w:hAnsi="Verdana"/>
+          <w:color w:val="000000"/>
+          <w:sz w:val="17"/>
+          <w:szCs w:val="17"/>
+        </w:rPr>
+        <w:t xml:space="preserve">By request, you may complete this assignment in pairs if you wish. </w:t>
+      </w:r>
+    </w:p>
+    <w:p>
+      <w:pPr>
+        <w:spacing w:before="100" w:beforeAutospacing="1"/>
+        <w:ind w:firstLine="0"/>
+        <w:rPr>
+          <w:rFonts w:ascii="Verdana" w:hAnsi="Verdana" w:cs="Times New Roman"/>
           <w:b/>
           <w:bCs/>
           <w:color w:val="000000"/>
           <w:sz w:val="17"/>
           <w:szCs w:val="17"/>
-        </w:rPr>
-      </w:pPr>
-      <w:r>
-        <w:rPr>
-          <w:rFonts w:ascii="Verdana" w:hAnsi="Verdana"/>
-          <w:color w:val="000000"/>
-          <w:sz w:val="17"/>
-          <w:szCs w:val="17"/>
-          <w:u w:val="single"/>
-        </w:rPr>
-        <w:t>You may</w:t>
-      </w:r>
-    </w:p>
-    <w:p>
-      <w:pPr>
-        <w:pStyle w:val="ListParagraph"/>
-        <w:numPr>
-          <w:ilvl w:val="0"/>
-          <w:numId w:val="2"/>
-        </w:numPr>
-        <w:shd w:val="clear" w:color="auto" w:fill="BFBFBF" w:themeFill="background1" w:themeFillShade="BF"/>
-        <w:spacing w:line="276" w:lineRule="auto"/>
-        <w:rPr>
-          <w:rFonts w:ascii="Verdana" w:hAnsi="Verdana"/>
+          <w:lang w:eastAsia="en-US"/>
+        </w:rPr>
+      </w:pPr>
+      <w:r>
+        <w:rPr>
+          <w:rFonts w:ascii="Verdana" w:hAnsi="Verdana" w:cs="Times New Roman"/>
           <w:b/>
           <w:bCs/>
           <w:color w:val="000000"/>
           <w:sz w:val="17"/>
           <w:szCs w:val="17"/>
-        </w:rPr>
-      </w:pPr>
-      <w:r>
-        <w:rPr>
-          <w:rFonts w:ascii="Verdana" w:hAnsi="Verdana"/>
-          <w:color w:val="000000"/>
-          <w:sz w:val="17"/>
-          <w:szCs w:val="17"/>
-        </w:rPr>
-        <w:t>talk through approaches to the problem with classmates</w:t>
-      </w:r>
-    </w:p>
-    <w:p>
-      <w:pPr>
-        <w:pStyle w:val="ListParagraph"/>
-        <w:numPr>
-          <w:ilvl w:val="0"/>
-          <w:numId w:val="2"/>
-        </w:numPr>
-        <w:shd w:val="clear" w:color="auto" w:fill="BFBFBF" w:themeFill="background1" w:themeFillShade="BF"/>
-        <w:spacing w:line="276" w:lineRule="auto"/>
-        <w:rPr>
-          <w:rFonts w:ascii="Verdana" w:hAnsi="Verdana"/>
+          <w:lang w:eastAsia="en-US"/>
+        </w:rPr>
+        <w:t>How to Submit</w:t>
+      </w:r>
+    </w:p>
+    <w:p>
+      <w:pPr>
+        <w:spacing w:after="100" w:afterAutospacing="1"/>
+        <w:ind w:firstLine="0"/>
+        <w:rPr>
+          <w:rFonts w:ascii="Verdana" w:hAnsi="Verdana" w:cs="Times New Roman"/>
           <w:b/>
           <w:bCs/>
           <w:color w:val="000000"/>
           <w:sz w:val="17"/>
           <w:szCs w:val="17"/>
-        </w:rPr>
-      </w:pPr>
-      <w:r>
-        <w:rPr>
-          <w:rFonts w:ascii="Verdana" w:hAnsi="Verdana"/>
-          <w:color w:val="000000"/>
-          <w:sz w:val="17"/>
-          <w:szCs w:val="17"/>
-        </w:rPr>
-        <w:t xml:space="preserve">ask someone to take a quick look at your </w:t>
-      </w:r>
-      <w:r>
-        <w:rPr>
-          <w:rFonts w:ascii="Verdana" w:hAnsi="Verdana"/>
-          <w:i/>
-          <w:color w:val="000000"/>
-          <w:sz w:val="17"/>
-          <w:szCs w:val="17"/>
-        </w:rPr>
-        <w:t>broken code</w:t>
-      </w:r>
-      <w:r>
-        <w:rPr>
-          <w:rFonts w:ascii="Verdana" w:hAnsi="Verdana"/>
-          <w:color w:val="000000"/>
-          <w:sz w:val="17"/>
-          <w:szCs w:val="17"/>
-        </w:rPr>
-        <w:t xml:space="preserve"> to help you debug</w:t>
-      </w:r>
-    </w:p>
-    <w:p>
-      <w:pPr>
-        <w:pStyle w:val="ListParagraph"/>
-        <w:numPr>
-          <w:ilvl w:val="0"/>
-          <w:numId w:val="2"/>
-        </w:numPr>
-        <w:shd w:val="clear" w:color="auto" w:fill="BFBFBF" w:themeFill="background1" w:themeFillShade="BF"/>
-        <w:spacing w:line="276" w:lineRule="auto"/>
-        <w:rPr>
-          <w:rFonts w:ascii="Verdana" w:hAnsi="Verdana"/>
+          <w:lang w:eastAsia="en-US"/>
+        </w:rPr>
+      </w:pPr>
+      <w:r>
+        <w:rPr>
+          <w:rFonts w:ascii="Verdana" w:hAnsi="Verdana" w:cs="Times New Roman"/>
+          <w:bCs/>
+          <w:color w:val="000000"/>
+          <w:sz w:val="17"/>
+          <w:szCs w:val="17"/>
+          <w:lang w:eastAsia="en-US"/>
+        </w:rPr>
+        <w:t xml:space="preserve">You will submit your work on D2L. Make sure your full name is in the comments at the beginning of every source file. </w:t>
+      </w:r>
+    </w:p>
+    <w:p>
+      <w:pPr>
+        <w:ind w:firstLine="0"/>
+        <w:rPr>
+          <w:rFonts w:ascii="Verdana" w:hAnsi="Verdana" w:cs="Times New Roman"/>
           <w:b/>
-          <w:bCs/>
-          <w:color w:val="000000"/>
-          <w:sz w:val="17"/>
-          <w:szCs w:val="17"/>
-        </w:rPr>
-      </w:pPr>
-      <w:r>
-        <w:rPr>
-          <w:rFonts w:ascii="Verdana" w:hAnsi="Verdana"/>
-          <w:color w:val="000000"/>
-          <w:sz w:val="17"/>
-          <w:szCs w:val="17"/>
-        </w:rPr>
-        <w:t>use the internet and classmates to review the different search algorithms</w:t>
-      </w:r>
-    </w:p>
-    <w:p>
-      <w:pPr>
-        <w:shd w:val="clear" w:color="auto" w:fill="BFBFBF" w:themeFill="background1" w:themeFillShade="BF"/>
-        <w:spacing w:line="276" w:lineRule="auto"/>
-        <w:ind w:firstLine="0"/>
-        <w:rPr>
-          <w:rFonts w:ascii="Verdana" w:hAnsi="Verdana"/>
+          <w:color w:val="000000"/>
+          <w:sz w:val="17"/>
+          <w:szCs w:val="17"/>
+          <w:lang w:eastAsia="en-US"/>
+        </w:rPr>
+      </w:pPr>
+      <w:r>
+        <w:rPr>
+          <w:rFonts w:ascii="Verdana" w:hAnsi="Verdana" w:cs="Times New Roman"/>
           <w:b/>
-          <w:bCs/>
-          <w:color w:val="000000"/>
-          <w:sz w:val="17"/>
-          <w:szCs w:val="17"/>
-        </w:rPr>
-      </w:pPr>
-      <w:r>
-        <w:rPr>
-          <w:rFonts w:ascii="Verdana" w:hAnsi="Verdana"/>
-          <w:color w:val="000000"/>
-          <w:sz w:val="17"/>
-          <w:szCs w:val="17"/>
-          <w:u w:val="single"/>
-        </w:rPr>
-        <w:t>You may NOT</w:t>
-      </w:r>
-    </w:p>
-    <w:p>
-      <w:pPr>
-        <w:pStyle w:val="ListParagraph"/>
-        <w:numPr>
-          <w:ilvl w:val="0"/>
-          <w:numId w:val="3"/>
-        </w:numPr>
-        <w:shd w:val="clear" w:color="auto" w:fill="BFBFBF" w:themeFill="background1" w:themeFillShade="BF"/>
-        <w:spacing w:line="276" w:lineRule="auto"/>
-        <w:rPr>
-          <w:rFonts w:ascii="Verdana" w:hAnsi="Verdana"/>
-          <w:b/>
-          <w:bCs/>
-          <w:color w:val="000000"/>
-          <w:sz w:val="17"/>
-          <w:szCs w:val="17"/>
-        </w:rPr>
-      </w:pPr>
-      <w:r>
-        <w:rPr>
-          <w:rFonts w:ascii="Verdana" w:hAnsi="Verdana"/>
-          <w:color w:val="000000"/>
-          <w:sz w:val="17"/>
-          <w:szCs w:val="17"/>
-        </w:rPr>
-        <w:t>work together on coding your project</w:t>
-      </w:r>
-    </w:p>
-    <w:p>
-      <w:pPr>
-        <w:pStyle w:val="ListParagraph"/>
-        <w:numPr>
-          <w:ilvl w:val="0"/>
-          <w:numId w:val="3"/>
-        </w:numPr>
-        <w:shd w:val="clear" w:color="auto" w:fill="BFBFBF" w:themeFill="background1" w:themeFillShade="BF"/>
-        <w:spacing w:line="276" w:lineRule="auto"/>
-        <w:rPr>
-          <w:rFonts w:ascii="Verdana" w:hAnsi="Verdana"/>
-          <w:b/>
-          <w:bCs/>
-          <w:color w:val="000000"/>
-          <w:sz w:val="17"/>
-          <w:szCs w:val="17"/>
-        </w:rPr>
-      </w:pPr>
-      <w:r>
-        <w:rPr>
-          <w:rFonts w:ascii="Verdana" w:hAnsi="Verdana"/>
-          <w:color w:val="000000"/>
-          <w:sz w:val="17"/>
-          <w:szCs w:val="17"/>
-        </w:rPr>
-        <w:t>show your </w:t>
-      </w:r>
-      <w:r>
-        <w:rPr>
-          <w:rFonts w:ascii="Verdana" w:hAnsi="Verdana"/>
-          <w:i/>
-          <w:iCs/>
-          <w:color w:val="000000"/>
-          <w:sz w:val="17"/>
-          <w:szCs w:val="17"/>
-        </w:rPr>
-        <w:t>working code</w:t>
-      </w:r>
-      <w:r>
-        <w:rPr>
-          <w:rFonts w:ascii="Verdana" w:hAnsi="Verdana"/>
-          <w:color w:val="000000"/>
-          <w:sz w:val="17"/>
-          <w:szCs w:val="17"/>
-        </w:rPr>
-        <w:t> to someone else as a way of helping them with their problem</w:t>
-      </w:r>
-    </w:p>
-    <w:p>
-      <w:pPr>
-        <w:pStyle w:val="ListParagraph"/>
-        <w:numPr>
-          <w:ilvl w:val="0"/>
-          <w:numId w:val="3"/>
-        </w:numPr>
-        <w:shd w:val="clear" w:color="auto" w:fill="BFBFBF" w:themeFill="background1" w:themeFillShade="BF"/>
-        <w:spacing w:line="276" w:lineRule="auto"/>
-        <w:rPr>
-          <w:rFonts w:ascii="Verdana" w:hAnsi="Verdana"/>
-          <w:b/>
-          <w:bCs/>
-          <w:color w:val="000000"/>
-          <w:sz w:val="17"/>
-          <w:szCs w:val="17"/>
-        </w:rPr>
-      </w:pPr>
-      <w:r>
-        <w:rPr>
-          <w:rFonts w:ascii="Verdana" w:hAnsi="Verdana"/>
-          <w:color w:val="000000"/>
-          <w:sz w:val="17"/>
-          <w:szCs w:val="17"/>
-        </w:rPr>
-        <w:t>use someone else’s code (either a classmate</w:t>
-      </w:r>
-      <w:r>
-        <w:rPr>
-          <w:rFonts w:ascii="Verdana" w:hAnsi="Verdana"/>
-          <w:color w:val="000000"/>
-          <w:sz w:val="17"/>
-          <w:szCs w:val="17"/>
-        </w:rPr>
-        <w:t>’</w:t>
-      </w:r>
-      <w:r>
-        <w:rPr>
-          <w:rFonts w:ascii="Verdana" w:hAnsi="Verdana"/>
-          <w:color w:val="000000"/>
-          <w:sz w:val="17"/>
-          <w:szCs w:val="17"/>
-        </w:rPr>
-        <w:t>s or an internet source)</w:t>
-      </w:r>
-      <w:r>
-        <w:rPr>
-          <w:rFonts w:ascii="Verdana" w:hAnsi="Verdana"/>
-          <w:color w:val="000000"/>
-          <w:sz w:val="17"/>
-          <w:szCs w:val="17"/>
+          <w:color w:val="000000"/>
+          <w:sz w:val="17"/>
+          <w:szCs w:val="17"/>
+          <w:lang w:eastAsia="en-US"/>
+        </w:rPr>
+        <w:t>Rubric:</w:t>
+      </w:r>
+    </w:p>
+    <w:p>
+      <w:pPr>
+        <w:ind w:firstLine="0"/>
+        <w:rPr>
+          <w:rFonts w:ascii="Verdana" w:hAnsi="Verdana" w:cs="Times New Roman"/>
+          <w:color w:val="000000"/>
+          <w:sz w:val="17"/>
+          <w:szCs w:val="17"/>
+          <w:lang w:eastAsia="en-US"/>
+        </w:rPr>
+      </w:pPr>
+      <w:r>
+        <w:rPr>
+          <w:rFonts w:ascii="Verdana" w:hAnsi="Verdana" w:cs="Times New Roman"/>
+          <w:color w:val="000000"/>
+          <w:sz w:val="17"/>
+          <w:szCs w:val="17"/>
+          <w:lang w:eastAsia="en-US"/>
+        </w:rPr>
+        <w:t>1</w:t>
+      </w:r>
+      <w:r>
+        <w:rPr>
+          <w:rFonts w:ascii="Verdana" w:hAnsi="Verdana" w:cs="Times New Roman"/>
+          <w:color w:val="000000"/>
+          <w:sz w:val="17"/>
+          <w:szCs w:val="17"/>
+          <w:lang w:eastAsia="en-US"/>
+        </w:rPr>
+        <w:t>) Code compiles.    /5</w:t>
+      </w:r>
+    </w:p>
+    <w:p>
+      <w:pPr>
+        <w:ind w:firstLine="0"/>
+        <w:rPr>
+          <w:rFonts w:ascii="Verdana" w:hAnsi="Verdana" w:cs="Times New Roman"/>
+          <w:color w:val="000000"/>
+          <w:sz w:val="17"/>
+          <w:szCs w:val="17"/>
+          <w:lang w:eastAsia="en-US"/>
+        </w:rPr>
+      </w:pPr>
+      <w:r>
+        <w:rPr>
+          <w:rFonts w:ascii="Verdana" w:hAnsi="Verdana" w:cs="Times New Roman"/>
+          <w:color w:val="000000"/>
+          <w:sz w:val="17"/>
+          <w:szCs w:val="17"/>
+          <w:lang w:eastAsia="en-US"/>
+        </w:rPr>
+        <w:t>2</w:t>
+      </w:r>
+      <w:r>
+        <w:rPr>
+          <w:rFonts w:ascii="Verdana" w:hAnsi="Verdana" w:cs="Times New Roman"/>
+          <w:color w:val="000000"/>
+          <w:sz w:val="17"/>
+          <w:szCs w:val="17"/>
+          <w:lang w:eastAsia="en-US"/>
+        </w:rPr>
+        <w:t xml:space="preserve">) </w:t>
+      </w:r>
+      <w:r>
+        <w:rPr>
+          <w:rFonts w:ascii="Verdana" w:hAnsi="Verdana" w:cs="Times New Roman"/>
+          <w:color w:val="000000"/>
+          <w:sz w:val="17"/>
+          <w:szCs w:val="17"/>
+          <w:lang w:eastAsia="en-US"/>
+        </w:rPr>
+        <w:t>Code prompts for file name</w:t>
+      </w:r>
+      <w:r>
+        <w:rPr>
+          <w:rFonts w:ascii="Verdana" w:hAnsi="Verdana" w:cs="Times New Roman"/>
+          <w:color w:val="000000"/>
+          <w:sz w:val="17"/>
+          <w:szCs w:val="17"/>
+          <w:lang w:eastAsia="en-US"/>
+        </w:rPr>
+        <w:t xml:space="preserve"> &amp; search key</w:t>
+      </w:r>
+      <w:r>
+        <w:rPr>
+          <w:rFonts w:ascii="Verdana" w:hAnsi="Verdana" w:cs="Times New Roman"/>
+          <w:color w:val="000000"/>
+          <w:sz w:val="17"/>
+          <w:szCs w:val="17"/>
+          <w:lang w:eastAsia="en-US"/>
+        </w:rPr>
+        <w:t>s</w:t>
+      </w:r>
+      <w:r>
+        <w:rPr>
+          <w:rFonts w:ascii="Verdana" w:hAnsi="Verdana" w:cs="Times New Roman"/>
+          <w:color w:val="000000"/>
+          <w:sz w:val="17"/>
+          <w:szCs w:val="17"/>
+          <w:lang w:eastAsia="en-US"/>
+        </w:rPr>
+        <w:t>.   /5</w:t>
+      </w:r>
+    </w:p>
+    <w:p>
+      <w:pPr>
+        <w:ind w:firstLine="0"/>
+        <w:rPr>
+          <w:rFonts w:ascii="Verdana" w:hAnsi="Verdana" w:cs="Times New Roman"/>
+          <w:color w:val="000000"/>
+          <w:sz w:val="17"/>
+          <w:szCs w:val="17"/>
+          <w:lang w:eastAsia="en-US"/>
+        </w:rPr>
+      </w:pPr>
+      <w:r>
+        <w:rPr>
+          <w:rFonts w:ascii="Verdana" w:hAnsi="Verdana" w:cs="Times New Roman"/>
+          <w:color w:val="000000"/>
+          <w:sz w:val="17"/>
+          <w:szCs w:val="17"/>
+          <w:lang w:eastAsia="en-US"/>
+        </w:rPr>
+        <w:t>3) Edge file reads correctly.   /5</w:t>
+      </w:r>
+    </w:p>
+    <w:p>
+      <w:pPr>
+        <w:ind w:firstLine="0"/>
+        <w:rPr>
+          <w:rFonts w:ascii="Verdana" w:hAnsi="Verdana" w:cs="Times New Roman"/>
+          <w:color w:val="000000"/>
+          <w:sz w:val="17"/>
+          <w:szCs w:val="17"/>
+          <w:lang w:eastAsia="en-US"/>
+        </w:rPr>
+      </w:pPr>
+      <w:r>
+        <w:rPr>
+          <w:rFonts w:ascii="Verdana" w:hAnsi="Verdana" w:cs="Times New Roman"/>
+          <w:color w:val="000000"/>
+          <w:sz w:val="17"/>
+          <w:szCs w:val="17"/>
+          <w:lang w:eastAsia="en-US"/>
+        </w:rPr>
+        <w:t>4) Heuristic file reads correctly.   /5</w:t>
+      </w:r>
+    </w:p>
+    <w:p>
+      <w:pPr>
+        <w:ind w:firstLine="0"/>
+        <w:rPr>
+          <w:rFonts w:ascii="Verdana" w:hAnsi="Verdana" w:cs="Times New Roman"/>
+          <w:color w:val="000000"/>
+          <w:sz w:val="17"/>
+          <w:szCs w:val="17"/>
+          <w:lang w:eastAsia="en-US"/>
+        </w:rPr>
+      </w:pPr>
+      <w:r>
+        <w:rPr>
+          <w:rFonts w:ascii="Verdana" w:hAnsi="Verdana" w:cs="Times New Roman"/>
+          <w:color w:val="000000"/>
+          <w:sz w:val="17"/>
+          <w:szCs w:val="17"/>
+          <w:lang w:eastAsia="en-US"/>
+        </w:rPr>
+        <w:t>5</w:t>
+      </w:r>
+      <w:r>
+        <w:rPr>
+          <w:rFonts w:ascii="Verdana" w:hAnsi="Verdana" w:cs="Times New Roman"/>
+          <w:color w:val="000000"/>
+          <w:sz w:val="17"/>
+          <w:szCs w:val="17"/>
+          <w:lang w:eastAsia="en-US"/>
+        </w:rPr>
+        <w:t xml:space="preserve">) </w:t>
+      </w:r>
+      <w:r>
+        <w:rPr>
+          <w:rFonts w:ascii="Verdana" w:hAnsi="Verdana" w:cs="Times New Roman"/>
+          <w:color w:val="000000"/>
+          <w:sz w:val="17"/>
+          <w:szCs w:val="17"/>
+          <w:lang w:eastAsia="en-US"/>
+        </w:rPr>
+        <w:t>A*</w:t>
+      </w:r>
+      <w:r>
+        <w:rPr>
+          <w:rFonts w:ascii="Verdana" w:hAnsi="Verdana" w:cs="Times New Roman"/>
+          <w:color w:val="000000"/>
+          <w:sz w:val="17"/>
+          <w:szCs w:val="17"/>
+          <w:lang w:eastAsia="en-US"/>
         </w:rPr>
         <w:t xml:space="preserve"> </w:t>
       </w:r>
       <w:r>
         <w:rPr>
-          <w:rFonts w:ascii="Verdana" w:hAnsi="Verdana"/>
-          <w:color w:val="000000"/>
-          <w:sz w:val="17"/>
-          <w:szCs w:val="17"/>
-        </w:rPr>
-        <w:t xml:space="preserve">use someone else’s code </w:t>
-      </w:r>
-      <w:r>
-        <w:rPr>
-          <w:rFonts w:ascii="Verdana" w:hAnsi="Verdana"/>
-          <w:color w:val="000000"/>
-          <w:sz w:val="17"/>
-          <w:szCs w:val="17"/>
-        </w:rPr>
-        <w:t xml:space="preserve">for credit </w:t>
-      </w:r>
-      <w:r>
-        <w:rPr>
-          <w:rFonts w:ascii="Verdana" w:hAnsi="Verdana"/>
-          <w:color w:val="000000"/>
-          <w:sz w:val="17"/>
-          <w:szCs w:val="17"/>
-        </w:rPr>
-        <w:t>(either a classmate’s or an internet source)</w:t>
-      </w:r>
-      <w:r>
-        <w:rPr>
-          <w:rFonts w:ascii="Verdana" w:hAnsi="Verdana"/>
-          <w:color w:val="000000"/>
-          <w:sz w:val="17"/>
-          <w:szCs w:val="17"/>
-        </w:rPr>
-        <w:t xml:space="preserve">. If you do use found code for part of your solution, </w:t>
-      </w:r>
-      <w:r>
-        <w:rPr>
-          <w:rFonts w:ascii="Verdana" w:hAnsi="Verdana"/>
-          <w:b/>
-          <w:bCs/>
-          <w:color w:val="000000"/>
-          <w:sz w:val="17"/>
-          <w:szCs w:val="17"/>
-        </w:rPr>
-        <w:t xml:space="preserve">you must cite your source. </w:t>
-      </w:r>
-      <w:r>
-        <w:rPr>
-          <w:rFonts w:ascii="Verdana" w:hAnsi="Verdana"/>
-          <w:color w:val="000000"/>
-          <w:sz w:val="17"/>
-          <w:szCs w:val="17"/>
-        </w:rPr>
-        <w:t xml:space="preserve">That portion of the code will not be graded. Failure to cite any outside sources will be considered a violation of the Academic Dishonesty policies. </w:t>
-      </w:r>
-    </w:p>
-    <w:p>
-      <w:pPr>
-        <w:spacing w:before="100" w:beforeAutospacing="1" w:after="100" w:afterAutospacing="1"/>
-        <w:ind w:firstLine="0"/>
-        <w:rPr>
-          <w:rFonts w:ascii="Verdana" w:hAnsi="Verdana" w:cs="Times New Roman"/>
-          <w:b/>
-          <w:bCs/>
-          <w:color w:val="000000"/>
-          <w:sz w:val="17"/>
-          <w:szCs w:val="17"/>
-          <w:lang w:eastAsia="en-US"/>
-        </w:rPr>
-      </w:pPr>
-    </w:p>
-    <w:p>
-      <w:pPr>
-        <w:spacing w:before="100" w:beforeAutospacing="1"/>
-        <w:ind w:firstLine="0"/>
-        <w:rPr>
-          <w:rFonts w:ascii="Verdana" w:hAnsi="Verdana" w:cs="Times New Roman"/>
-          <w:b/>
-          <w:bCs/>
-          <w:color w:val="000000"/>
-          <w:sz w:val="17"/>
-          <w:szCs w:val="17"/>
-          <w:lang w:eastAsia="en-US"/>
-        </w:rPr>
-      </w:pPr>
-      <w:r>
-        <w:rPr>
-          <w:rFonts w:ascii="Verdana" w:hAnsi="Verdana" w:cs="Times New Roman"/>
-          <w:b/>
-          <w:bCs/>
-          <w:color w:val="000000"/>
-          <w:sz w:val="17"/>
-          <w:szCs w:val="17"/>
-          <w:lang w:eastAsia="en-US"/>
-        </w:rPr>
-        <w:t>How to Submit</w:t>
-      </w:r>
-    </w:p>
-    <w:p>
-      <w:pPr>
-        <w:spacing w:before="100" w:beforeAutospacing="1" w:after="100" w:afterAutospacing="1"/>
-        <w:ind w:firstLine="0"/>
-        <w:rPr>
-          <w:rFonts w:ascii="Verdana" w:hAnsi="Verdana" w:cs="Times New Roman"/>
-          <w:b/>
-          <w:bCs/>
-          <w:color w:val="000000"/>
-          <w:sz w:val="17"/>
-          <w:szCs w:val="17"/>
-          <w:lang w:eastAsia="en-US"/>
-        </w:rPr>
-      </w:pPr>
-      <w:r>
-        <w:rPr>
-          <w:rFonts w:ascii="Verdana" w:hAnsi="Verdana" w:cs="Times New Roman"/>
-          <w:bCs/>
-          <w:color w:val="000000"/>
-          <w:sz w:val="17"/>
-          <w:szCs w:val="17"/>
-          <w:lang w:eastAsia="en-US"/>
-        </w:rPr>
-        <w:t xml:space="preserve">You will submit your work on D2L. Make sure your full name is in the comments at the beginning of every source file. </w:t>
-      </w:r>
-    </w:p>
-    <w:p>
-      <w:pPr>
-        <w:ind w:firstLine="0"/>
-        <w:rPr>
-          <w:rFonts w:ascii="Verdana" w:hAnsi="Verdana" w:cs="Times New Roman"/>
-          <w:b/>
-          <w:color w:val="000000"/>
-          <w:sz w:val="17"/>
-          <w:szCs w:val="17"/>
-          <w:lang w:eastAsia="en-US"/>
-        </w:rPr>
-      </w:pPr>
-      <w:r>
-        <w:rPr>
-          <w:rFonts w:ascii="Verdana" w:hAnsi="Verdana" w:cs="Times New Roman"/>
-          <w:b/>
-          <w:color w:val="000000"/>
-          <w:sz w:val="17"/>
-          <w:szCs w:val="17"/>
-          <w:lang w:eastAsia="en-US"/>
-        </w:rPr>
-        <w:t>Rubric:</w:t>
-      </w:r>
-    </w:p>
-    <w:p>
-      <w:pPr>
-        <w:ind w:firstLine="0"/>
-        <w:rPr>
-          <w:rFonts w:ascii="Verdana" w:hAnsi="Verdana" w:cs="Times New Roman"/>
-          <w:color w:val="000000"/>
-          <w:sz w:val="17"/>
-          <w:szCs w:val="17"/>
-          <w:lang w:eastAsia="en-US"/>
-        </w:rPr>
-      </w:pPr>
+          <w:rFonts w:ascii="Verdana" w:hAnsi="Verdana" w:cs="Times New Roman"/>
+          <w:color w:val="000000"/>
+          <w:sz w:val="17"/>
+          <w:szCs w:val="17"/>
+          <w:lang w:eastAsia="en-US"/>
+        </w:rPr>
+        <w:t>runs correctly on instructor input.   /</w:t>
+      </w:r>
       <w:r>
         <w:rPr>
           <w:rFonts w:ascii="Verdana" w:hAnsi="Verdana" w:cs="Times New Roman"/>
@@ -2196,226 +2180,29 @@
           <w:szCs w:val="17"/>
           <w:lang w:eastAsia="en-US"/>
         </w:rPr>
-        <w:t>) Code compiles.    /5</w:t>
-      </w:r>
-    </w:p>
-    <w:p>
-      <w:pPr>
-        <w:ind w:firstLine="0"/>
-        <w:rPr>
-          <w:rFonts w:ascii="Verdana" w:hAnsi="Verdana" w:cs="Times New Roman"/>
-          <w:color w:val="000000"/>
-          <w:sz w:val="17"/>
-          <w:szCs w:val="17"/>
-          <w:lang w:eastAsia="en-US"/>
-        </w:rPr>
-      </w:pPr>
-      <w:r>
-        <w:rPr>
-          <w:rFonts w:ascii="Verdana" w:hAnsi="Verdana" w:cs="Times New Roman"/>
-          <w:color w:val="000000"/>
-          <w:sz w:val="17"/>
-          <w:szCs w:val="17"/>
-          <w:lang w:eastAsia="en-US"/>
-        </w:rPr>
-        <w:t>2</w:t>
-      </w:r>
-      <w:r>
-        <w:rPr>
-          <w:rFonts w:ascii="Verdana" w:hAnsi="Verdana" w:cs="Times New Roman"/>
-          <w:color w:val="000000"/>
-          <w:sz w:val="17"/>
-          <w:szCs w:val="17"/>
-          <w:lang w:eastAsia="en-US"/>
-        </w:rPr>
-        <w:t xml:space="preserve">) </w:t>
-      </w:r>
-      <w:r>
-        <w:rPr>
-          <w:rFonts w:ascii="Verdana" w:hAnsi="Verdana" w:cs="Times New Roman"/>
-          <w:color w:val="000000"/>
-          <w:sz w:val="17"/>
-          <w:szCs w:val="17"/>
-          <w:lang w:eastAsia="en-US"/>
-        </w:rPr>
-        <w:t>Code prompts for file name</w:t>
-      </w:r>
-      <w:r>
-        <w:rPr>
-          <w:rFonts w:ascii="Verdana" w:hAnsi="Verdana" w:cs="Times New Roman"/>
-          <w:color w:val="000000"/>
-          <w:sz w:val="17"/>
-          <w:szCs w:val="17"/>
-          <w:lang w:eastAsia="en-US"/>
-        </w:rPr>
-        <w:t xml:space="preserve"> &amp; search key</w:t>
-      </w:r>
-      <w:r>
-        <w:rPr>
-          <w:rFonts w:ascii="Verdana" w:hAnsi="Verdana" w:cs="Times New Roman"/>
-          <w:color w:val="000000"/>
-          <w:sz w:val="17"/>
-          <w:szCs w:val="17"/>
-          <w:lang w:eastAsia="en-US"/>
-        </w:rPr>
-        <w:t>s</w:t>
-      </w:r>
-      <w:r>
-        <w:rPr>
-          <w:rFonts w:ascii="Verdana" w:hAnsi="Verdana" w:cs="Times New Roman"/>
-          <w:color w:val="000000"/>
-          <w:sz w:val="17"/>
-          <w:szCs w:val="17"/>
-          <w:lang w:eastAsia="en-US"/>
-        </w:rPr>
-        <w:t>.   /5</w:t>
-      </w:r>
-    </w:p>
-    <w:p>
-      <w:pPr>
-        <w:ind w:firstLine="0"/>
-        <w:rPr>
-          <w:rFonts w:ascii="Verdana" w:hAnsi="Verdana" w:cs="Times New Roman"/>
-          <w:color w:val="000000"/>
-          <w:sz w:val="17"/>
-          <w:szCs w:val="17"/>
-          <w:lang w:eastAsia="en-US"/>
-        </w:rPr>
-      </w:pPr>
-      <w:r>
-        <w:rPr>
-          <w:rFonts w:ascii="Verdana" w:hAnsi="Verdana" w:cs="Times New Roman"/>
-          <w:color w:val="000000"/>
-          <w:sz w:val="17"/>
-          <w:szCs w:val="17"/>
-          <w:lang w:eastAsia="en-US"/>
-        </w:rPr>
-        <w:t>3) Edge file reads correctly.   /5</w:t>
-      </w:r>
-    </w:p>
-    <w:p>
-      <w:pPr>
-        <w:ind w:firstLine="0"/>
-        <w:rPr>
-          <w:rFonts w:ascii="Verdana" w:hAnsi="Verdana" w:cs="Times New Roman"/>
-          <w:color w:val="000000"/>
-          <w:sz w:val="17"/>
-          <w:szCs w:val="17"/>
-          <w:lang w:eastAsia="en-US"/>
-        </w:rPr>
-      </w:pPr>
-      <w:r>
-        <w:rPr>
-          <w:rFonts w:ascii="Verdana" w:hAnsi="Verdana" w:cs="Times New Roman"/>
-          <w:color w:val="000000"/>
-          <w:sz w:val="17"/>
-          <w:szCs w:val="17"/>
-          <w:lang w:eastAsia="en-US"/>
-        </w:rPr>
-        <w:t>4) Heuristic file reads correctly.   /5</w:t>
-      </w:r>
-    </w:p>
-    <w:p>
-      <w:pPr>
-        <w:ind w:firstLine="0"/>
-        <w:rPr>
-          <w:rFonts w:ascii="Verdana" w:hAnsi="Verdana" w:cs="Times New Roman"/>
-          <w:color w:val="000000"/>
-          <w:sz w:val="17"/>
-          <w:szCs w:val="17"/>
-          <w:lang w:eastAsia="en-US"/>
-        </w:rPr>
-      </w:pPr>
-      <w:r>
-        <w:rPr>
-          <w:rFonts w:ascii="Verdana" w:hAnsi="Verdana" w:cs="Times New Roman"/>
-          <w:color w:val="000000"/>
-          <w:sz w:val="17"/>
-          <w:szCs w:val="17"/>
-          <w:lang w:eastAsia="en-US"/>
-        </w:rPr>
         <w:t>5</w:t>
       </w:r>
-      <w:r>
-        <w:rPr>
-          <w:rFonts w:ascii="Verdana" w:hAnsi="Verdana" w:cs="Times New Roman"/>
-          <w:color w:val="000000"/>
-          <w:sz w:val="17"/>
-          <w:szCs w:val="17"/>
-          <w:lang w:eastAsia="en-US"/>
-        </w:rPr>
-        <w:t xml:space="preserve">) </w:t>
-      </w:r>
-      <w:r>
-        <w:rPr>
-          <w:rFonts w:ascii="Verdana" w:hAnsi="Verdana" w:cs="Times New Roman"/>
-          <w:color w:val="000000"/>
-          <w:sz w:val="17"/>
-          <w:szCs w:val="17"/>
-          <w:lang w:eastAsia="en-US"/>
-        </w:rPr>
-        <w:t>A*</w:t>
-      </w:r>
-      <w:r>
-        <w:rPr>
-          <w:rFonts w:ascii="Verdana" w:hAnsi="Verdana" w:cs="Times New Roman"/>
-          <w:color w:val="000000"/>
-          <w:sz w:val="17"/>
-          <w:szCs w:val="17"/>
-          <w:lang w:eastAsia="en-US"/>
-        </w:rPr>
-        <w:t xml:space="preserve"> </w:t>
-      </w:r>
-      <w:r>
-        <w:rPr>
-          <w:rFonts w:ascii="Verdana" w:hAnsi="Verdana" w:cs="Times New Roman"/>
-          <w:color w:val="000000"/>
-          <w:sz w:val="17"/>
-          <w:szCs w:val="17"/>
-          <w:lang w:eastAsia="en-US"/>
-        </w:rPr>
-        <w:t>runs correctly on instructor input.   /</w:t>
-      </w:r>
-      <w:r>
-        <w:rPr>
-          <w:rFonts w:ascii="Verdana" w:hAnsi="Verdana" w:cs="Times New Roman"/>
-          <w:color w:val="000000"/>
-          <w:sz w:val="17"/>
-          <w:szCs w:val="17"/>
-          <w:lang w:eastAsia="en-US"/>
-        </w:rPr>
-        <w:t>1</w:t>
-      </w:r>
-      <w:r>
-        <w:rPr>
-          <w:rFonts w:ascii="Verdana" w:hAnsi="Verdana" w:cs="Times New Roman"/>
-          <w:color w:val="000000"/>
-          <w:sz w:val="17"/>
-          <w:szCs w:val="17"/>
-          <w:lang w:eastAsia="en-US"/>
-        </w:rPr>
-        <w:t>5</w:t>
-      </w:r>
-    </w:p>
-    <w:p>
-      <w:pPr>
-        <w:ind w:firstLine="0"/>
-        <w:rPr>
-          <w:rFonts w:ascii="Verdana" w:hAnsi="Verdana" w:cs="Times New Roman"/>
-          <w:color w:val="000000"/>
-          <w:sz w:val="17"/>
-          <w:szCs w:val="17"/>
-          <w:lang w:eastAsia="en-US"/>
-        </w:rPr>
-      </w:pPr>
-      <w:r>
-        <w:rPr>
-          <w:rFonts w:ascii="Verdana" w:hAnsi="Verdana" w:cs="Times New Roman"/>
-          <w:color w:val="000000"/>
-          <w:sz w:val="17"/>
-          <w:szCs w:val="17"/>
-          <w:lang w:eastAsia="en-US"/>
-        </w:rPr>
+    </w:p>
+    <w:p>
+      <w:pPr>
+        <w:ind w:firstLine="0"/>
+        <w:rPr>
+          <w:rFonts w:ascii="Verdana" w:hAnsi="Verdana" w:cs="Times New Roman"/>
+          <w:color w:val="000000"/>
+          <w:sz w:val="17"/>
+          <w:szCs w:val="17"/>
+          <w:lang w:eastAsia="en-US"/>
+        </w:rPr>
+      </w:pPr>
+      <w:r>
+        <w:rPr>
+          <w:rFonts w:ascii="Verdana" w:hAnsi="Verdana" w:cs="Times New Roman"/>
+          <w:color w:val="000000"/>
+          <w:sz w:val="17"/>
+          <w:szCs w:val="17"/>
+          <w:lang w:eastAsia="en-US"/>
+        </w:rPr>
+        <w:lastRenderedPageBreak/>
         <w:t>6</w:t>
       </w:r>
       <w:r>

</xml_diff>